<commit_message>
contents, added one sub heading
</commit_message>
<xml_diff>
--- a/cs103/cs103-pz-nikola_tasic_3698/docs/cs103-pz-docs-nikola_tasic_3698.docx
+++ b/cs103/cs103-pz-nikola_tasic_3698/docs/cs103-pz-docs-nikola_tasic_3698.docx
@@ -432,6 +432,16 @@
     </w:p>
     <w:sdt>
       <w:sdtPr>
+        <w:rPr>
+          <w:rFonts w:ascii="Calibri" w:eastAsia="Calibri" w:hAnsi="Calibri" w:cs="Calibri"/>
+          <w:b w:val="0"/>
+          <w:i w:val="0"/>
+          <w:iCs w:val="0"/>
+          <w:noProof/>
+          <w:color w:val="auto"/>
+          <w:sz w:val="22"/>
+          <w:szCs w:val="22"/>
+        </w:rPr>
         <w:id w:val="1232669001"/>
         <w:docPartObj>
           <w:docPartGallery w:val="Table of Contents"/>
@@ -440,14 +450,7 @@
       </w:sdtPr>
       <w:sdtEndPr>
         <w:rPr>
-          <w:rFonts w:ascii="Calibri" w:eastAsia="Calibri" w:hAnsi="Calibri" w:cs="Calibri"/>
           <w:bCs/>
-          <w:i w:val="0"/>
-          <w:iCs w:val="0"/>
-          <w:noProof/>
-          <w:color w:val="auto"/>
-          <w:sz w:val="22"/>
-          <w:szCs w:val="22"/>
         </w:rPr>
       </w:sdtEndPr>
       <w:sdtContent>
@@ -455,9 +458,11 @@
           <w:pPr>
             <w:pStyle w:val="TOCHeading"/>
           </w:pPr>
+          <w:proofErr w:type="spellStart"/>
           <w:r>
-            <w:t>Contents</w:t>
+            <w:t>Sadržaj</w:t>
           </w:r>
+          <w:proofErr w:type="spellEnd"/>
         </w:p>
         <w:p>
           <w:pPr>
@@ -478,7 +483,7 @@
           <w:r>
             <w:fldChar w:fldCharType="separate"/>
           </w:r>
-          <w:hyperlink w:anchor="_Toc29088088" w:history="1">
+          <w:hyperlink w:anchor="_Toc29144285" w:history="1">
             <w:r>
               <w:rPr>
                 <w:rStyle w:val="Hyperlink"/>
@@ -501,7 +506,7 @@
               <w:rPr>
                 <w:webHidden/>
               </w:rPr>
-              <w:instrText xml:space="preserve"> PAGEREF _Toc29088088 \h </w:instrText>
+              <w:instrText xml:space="preserve"> PAGEREF _Toc29144285 \h </w:instrText>
             </w:r>
             <w:r>
               <w:rPr>
@@ -538,7 +543,7 @@
               <w:rFonts w:asciiTheme="minorHAnsi" w:eastAsiaTheme="minorEastAsia" w:hAnsiTheme="minorHAnsi" w:cstheme="minorBidi"/>
             </w:rPr>
           </w:pPr>
-          <w:hyperlink w:anchor="_Toc29088089" w:history="1">
+          <w:hyperlink w:anchor="_Toc29144286" w:history="1">
             <w:r>
               <w:rPr>
                 <w:rStyle w:val="Hyperlink"/>
@@ -561,7 +566,7 @@
               <w:rPr>
                 <w:webHidden/>
               </w:rPr>
-              <w:instrText xml:space="preserve"> PAGEREF _Toc29088089 \h </w:instrText>
+              <w:instrText xml:space="preserve"> PAGEREF _Toc29144286 \h </w:instrText>
             </w:r>
             <w:r>
               <w:rPr>
@@ -598,12 +603,12 @@
               <w:rFonts w:asciiTheme="minorHAnsi" w:eastAsiaTheme="minorEastAsia" w:hAnsiTheme="minorHAnsi" w:cstheme="minorBidi"/>
             </w:rPr>
           </w:pPr>
-          <w:hyperlink w:anchor="_Toc29088090" w:history="1">
+          <w:hyperlink w:anchor="_Toc29144287" w:history="1">
             <w:r>
               <w:rPr>
                 <w:rStyle w:val="Hyperlink"/>
               </w:rPr>
-              <w:t>Lavirint</w:t>
+              <w:t>Osvetljenje</w:t>
             </w:r>
             <w:r>
               <w:rPr>
@@ -621,7 +626,7 @@
               <w:rPr>
                 <w:webHidden/>
               </w:rPr>
-              <w:instrText xml:space="preserve"> PAGEREF _Toc29088090 \h </w:instrText>
+              <w:instrText xml:space="preserve"> PAGEREF _Toc29144287 \h </w:instrText>
             </w:r>
             <w:r>
               <w:rPr>
@@ -658,12 +663,12 @@
               <w:rFonts w:asciiTheme="minorHAnsi" w:eastAsiaTheme="minorEastAsia" w:hAnsiTheme="minorHAnsi" w:cstheme="minorBidi"/>
             </w:rPr>
           </w:pPr>
-          <w:hyperlink w:anchor="_Toc29088091" w:history="1">
+          <w:hyperlink w:anchor="_Toc29144288" w:history="1">
             <w:r>
               <w:rPr>
                 <w:rStyle w:val="Hyperlink"/>
               </w:rPr>
-              <w:t>Entiteti</w:t>
+              <w:t>Lavirint</w:t>
             </w:r>
             <w:r>
               <w:rPr>
@@ -681,7 +686,7 @@
               <w:rPr>
                 <w:webHidden/>
               </w:rPr>
-              <w:instrText xml:space="preserve"> PAGEREF _Toc29088091 \h </w:instrText>
+              <w:instrText xml:space="preserve"> PAGEREF _Toc29144288 \h </w:instrText>
             </w:r>
             <w:r>
               <w:rPr>
@@ -698,7 +703,7 @@
               <w:rPr>
                 <w:webHidden/>
               </w:rPr>
-              <w:t>4</w:t>
+              <w:t>3</w:t>
             </w:r>
             <w:r>
               <w:rPr>
@@ -718,12 +723,12 @@
               <w:rFonts w:asciiTheme="minorHAnsi" w:eastAsiaTheme="minorEastAsia" w:hAnsiTheme="minorHAnsi" w:cstheme="minorBidi"/>
             </w:rPr>
           </w:pPr>
-          <w:hyperlink w:anchor="_Toc29088092" w:history="1">
+          <w:hyperlink w:anchor="_Toc29144289" w:history="1">
             <w:r>
               <w:rPr>
                 <w:rStyle w:val="Hyperlink"/>
               </w:rPr>
-              <w:t>Igra</w:t>
+              <w:t>Entiteti</w:t>
             </w:r>
             <w:r>
               <w:rPr>
@@ -741,7 +746,7 @@
               <w:rPr>
                 <w:webHidden/>
               </w:rPr>
-              <w:instrText xml:space="preserve"> PAGEREF _Toc29088092 \h </w:instrText>
+              <w:instrText xml:space="preserve"> PAGEREF _Toc29144289 \h </w:instrText>
             </w:r>
             <w:r>
               <w:rPr>
@@ -758,7 +763,7 @@
               <w:rPr>
                 <w:webHidden/>
               </w:rPr>
-              <w:t>5</w:t>
+              <w:t>4</w:t>
             </w:r>
             <w:r>
               <w:rPr>
@@ -778,11 +783,71 @@
               <w:rFonts w:asciiTheme="minorHAnsi" w:eastAsiaTheme="minorEastAsia" w:hAnsiTheme="minorHAnsi" w:cstheme="minorBidi"/>
             </w:rPr>
           </w:pPr>
-          <w:hyperlink w:anchor="_Toc29088093" w:history="1">
+          <w:hyperlink w:anchor="_Toc29144290" w:history="1">
             <w:r>
               <w:rPr>
                 <w:rStyle w:val="Hyperlink"/>
               </w:rPr>
+              <w:t>Igra</w:t>
+            </w:r>
+            <w:r>
+              <w:rPr>
+                <w:webHidden/>
+              </w:rPr>
+              <w:tab/>
+            </w:r>
+            <w:r>
+              <w:rPr>
+                <w:webHidden/>
+              </w:rPr>
+              <w:fldChar w:fldCharType="begin"/>
+            </w:r>
+            <w:r>
+              <w:rPr>
+                <w:webHidden/>
+              </w:rPr>
+              <w:instrText xml:space="preserve"> PAGEREF _Toc29144290 \h </w:instrText>
+            </w:r>
+            <w:r>
+              <w:rPr>
+                <w:webHidden/>
+              </w:rPr>
+            </w:r>
+            <w:r>
+              <w:rPr>
+                <w:webHidden/>
+              </w:rPr>
+              <w:fldChar w:fldCharType="separate"/>
+            </w:r>
+            <w:r>
+              <w:rPr>
+                <w:webHidden/>
+              </w:rPr>
+              <w:t>5</w:t>
+            </w:r>
+            <w:r>
+              <w:rPr>
+                <w:webHidden/>
+              </w:rPr>
+              <w:fldChar w:fldCharType="end"/>
+            </w:r>
+          </w:hyperlink>
+        </w:p>
+        <w:p>
+          <w:pPr>
+            <w:pStyle w:val="TOC2"/>
+            <w:tabs>
+              <w:tab w:val="right" w:leader="dot" w:pos="9350"/>
+            </w:tabs>
+            <w:rPr>
+              <w:rFonts w:asciiTheme="minorHAnsi" w:eastAsiaTheme="minorEastAsia" w:hAnsiTheme="minorHAnsi" w:cstheme="minorBidi"/>
+            </w:rPr>
+          </w:pPr>
+          <w:hyperlink w:anchor="_Toc29144291" w:history="1">
+            <w:r>
+              <w:rPr>
+                <w:rStyle w:val="Hyperlink"/>
+              </w:rPr>
               <w:t>Pronalaženje izlaza</w:t>
             </w:r>
             <w:r>
@@ -801,7 +866,7 @@
               <w:rPr>
                 <w:webHidden/>
               </w:rPr>
-              <w:instrText xml:space="preserve"> PAGEREF _Toc29088093 \h </w:instrText>
+              <w:instrText xml:space="preserve"> PAGEREF _Toc29144291 \h </w:instrText>
             </w:r>
             <w:r>
               <w:rPr>
@@ -838,7 +903,7 @@
               <w:rFonts w:asciiTheme="minorHAnsi" w:eastAsiaTheme="minorEastAsia" w:hAnsiTheme="minorHAnsi" w:cstheme="minorBidi"/>
             </w:rPr>
           </w:pPr>
-          <w:hyperlink w:anchor="_Toc29088094" w:history="1">
+          <w:hyperlink w:anchor="_Toc29144292" w:history="1">
             <w:r>
               <w:rPr>
                 <w:rStyle w:val="Hyperlink"/>
@@ -861,7 +926,7 @@
               <w:rPr>
                 <w:webHidden/>
               </w:rPr>
-              <w:instrText xml:space="preserve"> PAGEREF _Toc29088094 \h </w:instrText>
+              <w:instrText xml:space="preserve"> PAGEREF _Toc29144292 \h </w:instrText>
             </w:r>
             <w:r>
               <w:rPr>
@@ -898,7 +963,7 @@
               <w:rFonts w:asciiTheme="minorHAnsi" w:eastAsiaTheme="minorEastAsia" w:hAnsiTheme="minorHAnsi" w:cstheme="minorBidi"/>
             </w:rPr>
           </w:pPr>
-          <w:hyperlink w:anchor="_Toc29088095" w:history="1">
+          <w:hyperlink w:anchor="_Toc29144293" w:history="1">
             <w:r>
               <w:rPr>
                 <w:rStyle w:val="Hyperlink"/>
@@ -921,7 +986,7 @@
               <w:rPr>
                 <w:webHidden/>
               </w:rPr>
-              <w:instrText xml:space="preserve"> PAGEREF _Toc29088095 \h </w:instrText>
+              <w:instrText xml:space="preserve"> PAGEREF _Toc29144293 \h </w:instrText>
             </w:r>
             <w:r>
               <w:rPr>
@@ -1007,8 +1072,6 @@
           <w:szCs w:val="28"/>
         </w:rPr>
       </w:pPr>
-      <w:bookmarkStart w:id="0" w:name="_GoBack"/>
-      <w:bookmarkEnd w:id="0"/>
     </w:p>
     <w:p>
       <w:pPr>
@@ -1062,17 +1125,6 @@
     </w:p>
     <w:p>
       <w:pPr>
-        <w:jc w:val="right"/>
-        <w:rPr>
-          <w:rFonts w:asciiTheme="majorHAnsi" w:eastAsia="Noto" w:hAnsiTheme="majorHAnsi" w:cstheme="majorHAnsi"/>
-          <w:sz w:val="28"/>
-          <w:szCs w:val="28"/>
-        </w:rPr>
-      </w:pPr>
-    </w:p>
-    <w:p>
-      <w:pPr>
-        <w:jc w:val="right"/>
         <w:rPr>
           <w:rFonts w:asciiTheme="majorHAnsi" w:hAnsiTheme="majorHAnsi" w:cstheme="majorHAnsi"/>
           <w:color w:val="000000"/>
@@ -1091,36 +1143,46 @@
       <w:pPr>
         <w:pStyle w:val="Heading1"/>
       </w:pPr>
-      <w:bookmarkStart w:id="1" w:name="_Toc29088088"/>
+      <w:bookmarkStart w:id="0" w:name="_Toc29144285"/>
       <w:r>
         <w:lastRenderedPageBreak/>
         <w:t>Uvod</w:t>
       </w:r>
+      <w:bookmarkEnd w:id="0"/>
+    </w:p>
+    <w:p>
+      <w:r>
+        <w:t xml:space="preserve">Razvoj video igara je definitivno jedan od najboljih načina za demonstriranje rešavanja kompleksih problema. Bez obzira koliko naivno deluje, programiranje igrara na nižem nivou od komercijalnih alata zahteva veoma dobru optimizaciju samog koda i biranje najefikansnijih resenja kako ne samo rešiti probleme nego i struktuirati ceo projekat. Tema ovog projekta biće implementacija rogue-like igre u programskom jeziku C. Odabir jezika je takav jer se možda u njemu najbolje ogleda primena algoritama a naročlito struktura podataka a i performanse koje dobijamo </w:t>
+      </w:r>
+      <w:r>
+        <w:t>ovim jezikom nikad nisu na odmet</w:t>
+      </w:r>
+      <w:r>
+        <w:t>.</w:t>
+      </w:r>
+      <w:r>
+        <w:t xml:space="preserve"> Pored činjenice da koristimo C kao izabrani programski jezik navodim takodje da ćemo koristiti SDL2 biblioteku za rad sa grafičkim procesorom, fontovima i teksturama.</w:t>
+      </w:r>
+    </w:p>
+    <w:p>
+      <w:pPr>
+        <w:pStyle w:val="Heading1"/>
+      </w:pPr>
+      <w:bookmarkStart w:id="1" w:name="_ano2shwzd951" w:colFirst="0" w:colLast="0"/>
+      <w:bookmarkStart w:id="2" w:name="_Toc29144286"/>
       <w:bookmarkEnd w:id="1"/>
-    </w:p>
-    <w:p>
-      <w:r>
-        <w:t xml:space="preserve">Razvoj video igara je definitivno jedan od najboljih načina za demonstriranje rešavanja kompleksih problema. Bez obzira koliko naivno deluje, programiranje igrara na nižem nivou od komercijalnih alata zahteva veoma dobru optimizaciju samog koda i biranje najefikansnijih resenja kako ne samo rešiti probleme nego i struktuirati ceo projekat. Tema ovog projekta biće implementacija rogue-like igre u programskom jeziku C. Odabir jezika je takav jer se možda u njemu najbolje ogleda primena algoritama a naročlito struktura podataka a i performanse koje dobijamo </w:t>
-      </w:r>
-      <w:r>
-        <w:t>ovim jezikom nikad nisu na odmet</w:t>
-      </w:r>
-      <w:r>
-        <w:t>.</w:t>
-      </w:r>
-      <w:r>
-        <w:t xml:space="preserve"> Pored činjenice da koristimo C kao izabrani programski jezik navodim takodje da ćemo koristiti SDL2 biblioteku za rad sa grafičkim procesorom, fontovima i teksturama.</w:t>
-      </w:r>
-    </w:p>
-    <w:p>
-      <w:pPr>
-        <w:pStyle w:val="Heading1"/>
-      </w:pPr>
-      <w:bookmarkStart w:id="2" w:name="_ano2shwzd951" w:colFirst="0" w:colLast="0"/>
-      <w:bookmarkStart w:id="3" w:name="_Toc29088089"/>
+      <w:r>
+        <w:t>Analiza</w:t>
+      </w:r>
       <w:bookmarkEnd w:id="2"/>
-      <w:r>
-        <w:t>Analiza</w:t>
+    </w:p>
+    <w:p>
+      <w:pPr>
+        <w:pStyle w:val="Heading2"/>
+      </w:pPr>
+      <w:bookmarkStart w:id="3" w:name="_Toc29144287"/>
+      <w:r>
+        <w:t>Osvetljenje</w:t>
       </w:r>
       <w:bookmarkEnd w:id="3"/>
     </w:p>
@@ -1190,7 +1252,7 @@
       <w:pPr>
         <w:pStyle w:val="Heading2"/>
       </w:pPr>
-      <w:bookmarkStart w:id="4" w:name="_Toc29088090"/>
+      <w:bookmarkStart w:id="4" w:name="_Toc29144288"/>
       <w:r>
         <w:t>Lavirint</w:t>
       </w:r>
@@ -1249,7 +1311,7 @@
       <w:pPr>
         <w:pStyle w:val="Heading2"/>
       </w:pPr>
-      <w:bookmarkStart w:id="5" w:name="_Toc29088091"/>
+      <w:bookmarkStart w:id="5" w:name="_Toc29144289"/>
       <w:r>
         <w:lastRenderedPageBreak/>
         <w:t>Entiteti</w:t>
@@ -1297,6 +1359,8 @@
           </v:shape>
         </w:pict>
       </w:r>
+      <w:bookmarkStart w:id="6" w:name="_GoBack"/>
+      <w:bookmarkEnd w:id="6"/>
     </w:p>
     <w:p>
       <w:r>
@@ -1306,7 +1370,7 @@
     <w:p>
       <w:r>
         <w:pict>
-          <v:shape id="_x0000_i1028" type="#_x0000_t75" style="width:148.5pt;height:87.75pt">
+          <v:shape id="_x0000_i1026" type="#_x0000_t75" style="width:148.5pt;height:87.75pt">
             <v:imagedata r:id="rId10" o:title="player"/>
           </v:shape>
         </w:pict>
@@ -1331,17 +1395,17 @@
       <w:pPr>
         <w:pStyle w:val="Heading2"/>
       </w:pPr>
-      <w:bookmarkStart w:id="6" w:name="_Toc29088092"/>
+      <w:bookmarkStart w:id="7" w:name="_Toc29144290"/>
       <w:r>
         <w:lastRenderedPageBreak/>
         <w:t>Igra</w:t>
       </w:r>
-      <w:bookmarkEnd w:id="6"/>
+      <w:bookmarkEnd w:id="7"/>
     </w:p>
     <w:p>
       <w:r>
         <w:pict>
-          <v:shape id="_x0000_i1029" type="#_x0000_t75" style="width:468pt;height:351pt">
+          <v:shape id="_x0000_i1027" type="#_x0000_t75" style="width:468pt;height:351pt">
             <v:imagedata r:id="rId11" o:title="2020-01-05-010905_1024x768_scrot"/>
           </v:shape>
         </w:pict>
@@ -1355,7 +1419,7 @@
     <w:p>
       <w:r>
         <w:pict>
-          <v:shape id="_x0000_i1030" type="#_x0000_t75" style="width:192.75pt;height:105pt">
+          <v:shape id="_x0000_i1028" type="#_x0000_t75" style="width:192.75pt;height:105pt">
             <v:imagedata r:id="rId12" o:title="loop"/>
           </v:shape>
         </w:pict>
@@ -1397,7 +1461,7 @@
     <w:p>
       <w:r>
         <w:pict>
-          <v:shape id="_x0000_i1031" type="#_x0000_t75" style="width:264pt;height:139.5pt">
+          <v:shape id="_x0000_i1029" type="#_x0000_t75" style="width:264pt;height:139.5pt">
             <v:imagedata r:id="rId13" o:title="event"/>
           </v:shape>
         </w:pict>
@@ -1412,14 +1476,14 @@
       <w:pPr>
         <w:pStyle w:val="Heading2"/>
       </w:pPr>
-      <w:bookmarkStart w:id="7" w:name="_Toc29088093"/>
+      <w:bookmarkStart w:id="8" w:name="_Toc29144291"/>
       <w:r>
         <w:t>Pr</w:t>
       </w:r>
       <w:r>
         <w:t>onalaženje izlaza</w:t>
       </w:r>
-      <w:bookmarkEnd w:id="7"/>
+      <w:bookmarkEnd w:id="8"/>
     </w:p>
     <w:p>
       <w:pPr>
@@ -1427,7 +1491,7 @@
       </w:pPr>
       <w:r>
         <w:pict>
-          <v:shape id="_x0000_i1059" type="#_x0000_t75" style="width:356.25pt;height:267pt">
+          <v:shape id="_x0000_i1030" type="#_x0000_t75" style="width:356.25pt;height:267pt">
             <v:imagedata r:id="rId14" o:title="2020-01-05-011029_1024x768_scrot"/>
           </v:shape>
         </w:pict>
@@ -1519,7 +1583,7 @@
           <w:lang w:val="sr-Latn-RS"/>
         </w:rPr>
         <w:pict>
-          <v:shape id="_x0000_i1064" type="#_x0000_t75" style="width:5in;height:147pt">
+          <v:shape id="_x0000_i1031" type="#_x0000_t75" style="width:5in;height:147pt">
             <v:imagedata r:id="rId15" o:title="astar"/>
           </v:shape>
         </w:pict>
@@ -1538,7 +1602,7 @@
         </w:rPr>
         <w:lastRenderedPageBreak/>
         <w:pict>
-          <v:shape id="_x0000_i1076" type="#_x0000_t75" style="width:414.75pt;height:311.25pt">
+          <v:shape id="_x0000_i1032" type="#_x0000_t75" style="width:414.75pt;height:311.25pt">
             <v:imagedata r:id="rId16" o:title="2020-01-05-011037_1024x768_scrot"/>
           </v:shape>
         </w:pict>
@@ -1574,13 +1638,13 @@
       <w:pPr>
         <w:pStyle w:val="Heading1"/>
       </w:pPr>
-      <w:bookmarkStart w:id="8" w:name="_aw7el4gehjce" w:colFirst="0" w:colLast="0"/>
-      <w:bookmarkStart w:id="9" w:name="_Toc29088094"/>
-      <w:bookmarkEnd w:id="8"/>
+      <w:bookmarkStart w:id="9" w:name="_aw7el4gehjce" w:colFirst="0" w:colLast="0"/>
+      <w:bookmarkStart w:id="10" w:name="_Toc29144292"/>
+      <w:bookmarkEnd w:id="9"/>
       <w:r>
         <w:t>Zakljucak</w:t>
       </w:r>
-      <w:bookmarkEnd w:id="9"/>
+      <w:bookmarkEnd w:id="10"/>
     </w:p>
     <w:p>
       <w:pPr>
@@ -1615,25 +1679,24 @@
         <w:pStyle w:val="Heading1"/>
       </w:pPr>
     </w:p>
-    <w:bookmarkStart w:id="10" w:name="_Toc29088095" w:displacedByCustomXml="next"/>
+    <w:bookmarkStart w:id="11" w:name="_Toc29144293" w:displacedByCustomXml="next"/>
     <w:sdt>
       <w:sdtPr>
+        <w:rPr>
+          <w:rFonts w:ascii="Calibri" w:eastAsia="Calibri" w:hAnsi="Calibri" w:cs="Calibri"/>
+          <w:i w:val="0"/>
+          <w:iCs w:val="0"/>
+          <w:color w:val="auto"/>
+          <w:sz w:val="22"/>
+          <w:szCs w:val="22"/>
+        </w:rPr>
         <w:id w:val="-41755844"/>
         <w:docPartObj>
           <w:docPartGallery w:val="Bibliographies"/>
           <w:docPartUnique/>
         </w:docPartObj>
       </w:sdtPr>
-      <w:sdtEndPr>
-        <w:rPr>
-          <w:rFonts w:ascii="Calibri" w:eastAsia="Calibri" w:hAnsi="Calibri" w:cs="Calibri"/>
-          <w:i w:val="0"/>
-          <w:iCs w:val="0"/>
-          <w:color w:val="auto"/>
-          <w:sz w:val="22"/>
-          <w:szCs w:val="22"/>
-        </w:rPr>
-      </w:sdtEndPr>
+      <w:sdtEndPr/>
       <w:sdtContent>
         <w:p>
           <w:pPr>
@@ -1642,13 +1705,14 @@
           <w:r>
             <w:t>Bibliografija</w:t>
           </w:r>
-          <w:bookmarkEnd w:id="10"/>
+          <w:bookmarkEnd w:id="11"/>
         </w:p>
         <w:sdt>
           <w:sdtPr>
             <w:id w:val="111145805"/>
             <w:bibliography/>
           </w:sdtPr>
+          <w:sdtEndPr/>
           <w:sdtContent>
             <w:p>
               <w:pPr>
@@ -1898,7 +1962,7 @@
           <w:fldChar w:fldCharType="separate"/>
         </w:r>
         <w:r>
-          <w:t>9</w:t>
+          <w:t>4</w:t>
         </w:r>
         <w:r>
           <w:fldChar w:fldCharType="end"/>
@@ -3408,7 +3472,7 @@
 </file>
 
 <file path=customXml/itemProps1.xml><?xml version="1.0" encoding="utf-8"?>
-<ds:datastoreItem xmlns:ds="http://schemas.openxmlformats.org/officeDocument/2006/customXml" ds:itemID="{B118BEC2-C7CA-4268-8C3D-37BBB89A77FB}">
+<ds:datastoreItem xmlns:ds="http://schemas.openxmlformats.org/officeDocument/2006/customXml" ds:itemID="{159C573A-D707-4B60-BD22-E29AE0C32B82}">
   <ds:schemaRefs>
     <ds:schemaRef ds:uri="http://schemas.openxmlformats.org/officeDocument/2006/bibliography"/>
   </ds:schemaRefs>

</xml_diff>